<commit_message>
analysis for RQ3 done and visualizations saved
</commit_message>
<xml_diff>
--- a/05_CIP02_209_Documentation.docx
+++ b/05_CIP02_209_Documentation.docx
@@ -54,7 +54,7 @@
           <w:noProof/>
         </w:rPr>
         <w:drawing>
-          <wp:inline distT="0" distB="0" distL="0" distR="0" wp14:anchorId="1A62AFDD" wp14:editId="60BCEB94">
+          <wp:inline distT="0" distB="0" distL="0" distR="0" wp14:anchorId="1A62AFDD" wp14:editId="44AADF25">
             <wp:extent cx="3886200" cy="2745718"/>
             <wp:effectExtent l="0" t="0" r="0" b="0"/>
             <wp:docPr id="2107547335" name="Picture 7" descr="Alpine Mineral Museum in Seedorf, Switzerland"/>
@@ -1921,7 +1921,21 @@
         <w:rPr>
           <w:lang w:val="en-CH"/>
         </w:rPr>
-        <w:t xml:space="preserve">Initially, we wrote a basic script that was capable of scraping data from a single locality. This was only successful after switching from BeautifulSoup4 to Selenium, paired with the </w:t>
+        <w:t xml:space="preserve">Initially, we wrote a basic script that </w:t>
+      </w:r>
+      <w:proofErr w:type="gramStart"/>
+      <w:r>
+        <w:rPr>
+          <w:lang w:val="en-CH"/>
+        </w:rPr>
+        <w:t>was capable of scraping</w:t>
+      </w:r>
+      <w:proofErr w:type="gramEnd"/>
+      <w:r>
+        <w:rPr>
+          <w:lang w:val="en-CH"/>
+        </w:rPr>
+        <w:t xml:space="preserve"> data from a single locality. This was only successful after switching from BeautifulSoup4 to Selenium, paired with the </w:t>
       </w:r>
       <w:proofErr w:type="spellStart"/>
       <w:r>
@@ -2035,7 +2049,21 @@
         <w:rPr>
           <w:lang w:val="en-CH"/>
         </w:rPr>
-        <w:t xml:space="preserve">In response, we implemented multiple try and except blocks to catch and handle potential errors during execution. While this mitigated some </w:t>
+        <w:t xml:space="preserve">In response, we implemented multiple </w:t>
+      </w:r>
+      <w:proofErr w:type="gramStart"/>
+      <w:r>
+        <w:rPr>
+          <w:lang w:val="en-CH"/>
+        </w:rPr>
+        <w:t>try</w:t>
+      </w:r>
+      <w:proofErr w:type="gramEnd"/>
+      <w:r>
+        <w:rPr>
+          <w:lang w:val="en-CH"/>
+        </w:rPr>
+        <w:t xml:space="preserve"> and except blocks to catch and handle potential errors during execution. While this mitigated some </w:t>
       </w:r>
       <w:r>
         <w:rPr>
@@ -2242,7 +2270,21 @@
         <w:rPr>
           <w:lang w:val="en-CH"/>
         </w:rPr>
-        <w:t xml:space="preserve">For doing the planned analysis we needed to add the elevation level based on the coordinates and also add a categorization for the mineral types. </w:t>
+        <w:t xml:space="preserve">For doing the planned analysis we needed to add the elevation level based on the coordinates </w:t>
+      </w:r>
+      <w:proofErr w:type="gramStart"/>
+      <w:r>
+        <w:rPr>
+          <w:lang w:val="en-CH"/>
+        </w:rPr>
+        <w:t>and also</w:t>
+      </w:r>
+      <w:proofErr w:type="gramEnd"/>
+      <w:r>
+        <w:rPr>
+          <w:lang w:val="en-CH"/>
+        </w:rPr>
+        <w:t xml:space="preserve"> add a categorization for the mineral types. </w:t>
       </w:r>
     </w:p>
     <w:p>
@@ -2251,11 +2293,33 @@
           <w:lang w:val="en-CH"/>
         </w:rPr>
       </w:pPr>
-      <w:r>
-        <w:rPr>
-          <w:lang w:val="en-CH"/>
-        </w:rPr>
-        <w:t>In order to enrich the dataset with the elevation of each location, we needed to remove the inaccurate coordinate points and also clean up the coordinates so that the format was the same for all accurate entries. The original data contained a mix of coordinate formats, including decimal degrees and degrees-minutes-seconds (DMS), as well as some incomplete or placeholder values. These inconsistencies were addressed by standardising all valid entries into decimal format and discarding those that were either unrecognised, labelled 'unknown' or identified as rough approximations such as '46.00000,8.00000'.</w:t>
+      <w:proofErr w:type="gramStart"/>
+      <w:r>
+        <w:rPr>
+          <w:lang w:val="en-CH"/>
+        </w:rPr>
+        <w:t>In order to</w:t>
+      </w:r>
+      <w:proofErr w:type="gramEnd"/>
+      <w:r>
+        <w:rPr>
+          <w:lang w:val="en-CH"/>
+        </w:rPr>
+        <w:t xml:space="preserve"> enrich the dataset with the elevation of each location, we needed to remove the inaccurate coordinate points </w:t>
+      </w:r>
+      <w:proofErr w:type="gramStart"/>
+      <w:r>
+        <w:rPr>
+          <w:lang w:val="en-CH"/>
+        </w:rPr>
+        <w:t>and also</w:t>
+      </w:r>
+      <w:proofErr w:type="gramEnd"/>
+      <w:r>
+        <w:rPr>
+          <w:lang w:val="en-CH"/>
+        </w:rPr>
+        <w:t xml:space="preserve"> clean up the coordinates so that the format was the same for all accurate entries. The original data contained a mix of coordinate formats, including decimal degrees and degrees-minutes-seconds (DMS), as well as some incomplete or placeholder values. These inconsistencies were addressed by standardising all valid entries into decimal format and discarding those that were either unrecognised, labelled 'unknown' or identified as rough approximations such as '46.00000,8.00000'.</w:t>
       </w:r>
     </w:p>
     <w:p>
@@ -2268,7 +2332,21 @@
         <w:rPr>
           <w:lang w:val="en-CH"/>
         </w:rPr>
-        <w:t xml:space="preserve">Once the data was cleaned, each coordinate pair was enriched with elevation information using a number of external elevation APIs. A fallback mechanism was implemented to maximise data coverage: if the first service failed or returned no result, the system would automatically try the next. The APIs used in this sequence were Open-Elevation, </w:t>
+        <w:t xml:space="preserve">Once the data was cleaned, each coordinate pair was enriched with elevation information using </w:t>
+      </w:r>
+      <w:proofErr w:type="gramStart"/>
+      <w:r>
+        <w:rPr>
+          <w:lang w:val="en-CH"/>
+        </w:rPr>
+        <w:t>a number of</w:t>
+      </w:r>
+      <w:proofErr w:type="gramEnd"/>
+      <w:r>
+        <w:rPr>
+          <w:lang w:val="en-CH"/>
+        </w:rPr>
+        <w:t xml:space="preserve"> external elevation APIs. A fallback mechanism was implemented to maximise data coverage: if the first service failed or returned no result, the system would automatically try the next. The APIs used in this sequence were Open-Elevation, </w:t>
       </w:r>
       <w:proofErr w:type="spellStart"/>
       <w:r>
@@ -3132,7 +3210,42 @@
     <w:p>
       <w:pPr>
         <w:rPr>
-          <w:lang w:val="en-US"/>
+          <w:lang w:val="en-CH" w:eastAsia="en-CH"/>
+        </w:rPr>
+      </w:pPr>
+    </w:p>
+    <w:p>
+      <w:pPr>
+        <w:rPr>
+          <w:color w:val="CCCCCC"/>
+          <w:lang w:val="en-CH" w:eastAsia="en-CH"/>
+        </w:rPr>
+      </w:pPr>
+      <w:r>
+        <w:rPr>
+          <w:lang w:val="en-CH" w:eastAsia="en-CH"/>
+        </w:rPr>
+        <w:t># The box plots are useful for visualizing the distribution of altitude and altitude categories across different mineral categories.</w:t>
+      </w:r>
+    </w:p>
+    <w:p>
+      <w:pPr>
+        <w:rPr>
+          <w:color w:val="CCCCCC"/>
+          <w:lang w:val="en-CH" w:eastAsia="en-CH"/>
+        </w:rPr>
+      </w:pPr>
+      <w:r>
+        <w:rPr>
+          <w:lang w:val="en-CH" w:eastAsia="en-CH"/>
+        </w:rPr>
+        <w:t># The box plots help to identify any significant differences in altitude and altitude categories for each mineral category.</w:t>
+      </w:r>
+    </w:p>
+    <w:p>
+      <w:pPr>
+        <w:rPr>
+          <w:lang w:val="en-CH"/>
         </w:rPr>
       </w:pPr>
     </w:p>

</xml_diff>